<commit_message>
Documentação com ajustes de acordo com a fernanda
</commit_message>
<xml_diff>
--- a/Documentação Projeto integrado.docx
+++ b/Documentação Projeto integrado.docx
@@ -130,7 +130,10 @@
         <w:t xml:space="preserve">Identificação de necessidades: </w:t>
       </w:r>
       <w:r>
-        <w:t>A F</w:t>
+        <w:t xml:space="preserve">A </w:t>
+      </w:r>
+      <w:r>
+        <w:t>F</w:t>
       </w:r>
       <w:r>
         <w:t xml:space="preserve">ernanda nossa cliente descreveu a necessidade de um sistema de gestão dos pacientes na sua clínica, vamos atender o laboratório de bioquímica, onde irá precisar de uma </w:t>
@@ -145,19 +148,46 @@
         <w:t xml:space="preserve"> dos pacientes que será utilizada por </w:t>
       </w:r>
       <w:r>
-        <w:t xml:space="preserve">a </w:t>
-      </w:r>
-      <w:r>
-        <w:rPr>
-          <w:b/>
-        </w:rPr>
-        <w:t>pessoa da recepção,</w:t>
+        <w:t xml:space="preserve">quem estiver na </w:t>
+      </w:r>
+      <w:r>
+        <w:rPr>
+          <w:b/>
+        </w:rPr>
+        <w:t>recepção,</w:t>
+      </w:r>
+      <w:r>
+        <w:t xml:space="preserve"> os dados do paciente serão </w:t>
+      </w:r>
+      <w:r>
+        <w:t>armazenados</w:t>
       </w:r>
       <w:r>
         <w:t xml:space="preserve"> </w:t>
       </w:r>
       <w:r>
-        <w:t xml:space="preserve">os dados do paciente serão enviados para o banco de dados que armazenará os mesmos, já para os </w:t>
+        <w:t>n</w:t>
+      </w:r>
+      <w:r>
+        <w:t>o banco de dados</w:t>
+      </w:r>
+      <w:r>
+        <w:t xml:space="preserve"> onde terão um </w:t>
+      </w:r>
+      <w:r>
+        <w:rPr>
+          <w:b/>
+        </w:rPr>
+        <w:t>número de registro</w:t>
+      </w:r>
+      <w:r>
+        <w:rPr>
+          <w:b/>
+        </w:rPr>
+        <w:t xml:space="preserve"> </w:t>
+      </w:r>
+      <w:r>
+        <w:t xml:space="preserve">que será utilizado pelos </w:t>
       </w:r>
       <w:r>
         <w:rPr>
@@ -166,36 +196,75 @@
         <w:t>alunos</w:t>
       </w:r>
       <w:r>
-        <w:t xml:space="preserve"> após atender o paciente irá preencher um </w:t>
-      </w:r>
-      <w:r>
-        <w:rPr>
-          <w:b/>
-        </w:rPr>
-        <w:t>questionário de coleta</w:t>
-      </w:r>
-      <w:r>
-        <w:t>(nome do paciente, data e hora da coleta, informará o set</w:t>
-      </w:r>
-      <w:r>
-        <w:t xml:space="preserve">or, o tipo de coleta, qual tubo, seringas e potes utilizados). Esse questionário será enviado para </w:t>
+        <w:t xml:space="preserve"> na hora de verificar quais exames terão que ser feito naquele laboratório para determinado paciente</w:t>
+      </w:r>
+      <w:r>
+        <w:t>,</w:t>
+      </w:r>
+      <w:r>
+        <w:t xml:space="preserve"> </w:t>
+      </w:r>
+      <w:r>
+        <w:t xml:space="preserve">já </w:t>
       </w:r>
       <w:bookmarkStart w:id="0" w:name="_GoBack"/>
       <w:bookmarkEnd w:id="0"/>
       <w:r>
-        <w:t xml:space="preserve">o laboratório de bioquímica, onde realizaram os exames e retornam os resultados para a preceptora, recebendo os dados do paciente, e os resultados </w:t>
-      </w:r>
-      <w:r>
-        <w:t>dos exames, gerando um laudo que será</w:t>
-      </w:r>
-      <w:r>
-        <w:t xml:space="preserve"> utilizado</w:t>
-      </w:r>
-      <w:r>
-        <w:t xml:space="preserve"> novamente pelos alunos,</w:t>
-      </w:r>
-      <w:r>
-        <w:t xml:space="preserve"> porém os alunos não terão acesso ao nome do paciente no laudo por questão de segurança, somente o número do registro.</w:t>
+        <w:t xml:space="preserve">no </w:t>
+      </w:r>
+      <w:r>
+        <w:rPr>
+          <w:b/>
+        </w:rPr>
+        <w:t>questionário de coleta</w:t>
+      </w:r>
+      <w:r>
+        <w:rPr>
+          <w:b/>
+        </w:rPr>
+        <w:t xml:space="preserve"> os alunos NÃO</w:t>
+      </w:r>
+      <w:r>
+        <w:t xml:space="preserve"> </w:t>
+      </w:r>
+      <w:r>
+        <w:rPr>
+          <w:b/>
+        </w:rPr>
+        <w:t>terão acesso ao</w:t>
+      </w:r>
+      <w:r>
+        <w:rPr>
+          <w:b/>
+        </w:rPr>
+        <w:t xml:space="preserve"> nome do paciente</w:t>
+      </w:r>
+      <w:r>
+        <w:t>, os alunos também irão informar quais tubos foram utilizados nos exames e preencher o mapa de bioquímica.</w:t>
+      </w:r>
+      <w:r>
+        <w:t xml:space="preserve"> Esse mapa de bioquímica será enviado para preceptora</w:t>
+      </w:r>
+      <w:r>
+        <w:t xml:space="preserve">, recebendo os dados do paciente, e os resultados dos exames, gerando um laudo que </w:t>
+      </w:r>
+      <w:r>
+        <w:t>será</w:t>
+      </w:r>
+      <w:r>
+        <w:t xml:space="preserve"> </w:t>
+      </w:r>
+      <w:r>
+        <w:t>utilizado</w:t>
+      </w:r>
+      <w:r>
+        <w:t xml:space="preserve"> novamente </w:t>
+      </w:r>
+      <w:r>
+        <w:t>pelos alunos</w:t>
+      </w:r>
+      <w:r>
+        <w:t>.</w:t>
       </w:r>
     </w:p>
     <w:p>

</xml_diff>